<commit_message>
Notizen zur Präsi eingefügt
</commit_message>
<xml_diff>
--- a/10_Schlusspraesentation/Empfehlungen.docx
+++ b/10_Schlusspraesentation/Empfehlungen.docx
@@ -1,6 +1,6 @@
 
 <file path=word/document.xml><?xml version="1.0" encoding="utf-8"?>
-<w:document xmlns:wpc="http://schemas.microsoft.com/office/word/2010/wordprocessingCanvas" xmlns:mc="http://schemas.openxmlformats.org/markup-compatibility/2006" xmlns:o="urn:schemas-microsoft-com:office:office" xmlns:r="http://schemas.openxmlformats.org/officeDocument/2006/relationships" xmlns:m="http://schemas.openxmlformats.org/officeDocument/2006/math" xmlns:v="urn:schemas-microsoft-com:vml" xmlns:wp14="http://schemas.microsoft.com/office/word/2010/wordprocessingDrawing" xmlns:wp="http://schemas.openxmlformats.org/drawingml/2006/wordprocessingDrawing" xmlns:w10="urn:schemas-microsoft-com:office:word" xmlns:w="http://schemas.openxmlformats.org/wordprocessingml/2006/main" xmlns:w14="http://schemas.microsoft.com/office/word/2010/wordml" xmlns:wpg="http://schemas.microsoft.com/office/word/2010/wordprocessingGroup" xmlns:wpi="http://schemas.microsoft.com/office/word/2010/wordprocessingInk" xmlns:wne="http://schemas.microsoft.com/office/word/2006/wordml" xmlns:wps="http://schemas.microsoft.com/office/word/2010/wordprocessingShape" mc:Ignorable="w14 wp14">
+<w:document xmlns:wpc="http://schemas.microsoft.com/office/word/2010/wordprocessingCanvas" xmlns:mo="http://schemas.microsoft.com/office/mac/office/2008/main" xmlns:mc="http://schemas.openxmlformats.org/markup-compatibility/2006" xmlns:mv="urn:schemas-microsoft-com:mac:vml" xmlns:o="urn:schemas-microsoft-com:office:office" xmlns:r="http://schemas.openxmlformats.org/officeDocument/2006/relationships" xmlns:m="http://schemas.openxmlformats.org/officeDocument/2006/math" xmlns:v="urn:schemas-microsoft-com:vml" xmlns:wp14="http://schemas.microsoft.com/office/word/2010/wordprocessingDrawing" xmlns:wp="http://schemas.openxmlformats.org/drawingml/2006/wordprocessingDrawing" xmlns:w10="urn:schemas-microsoft-com:office:word" xmlns:w="http://schemas.openxmlformats.org/wordprocessingml/2006/main" xmlns:w14="http://schemas.microsoft.com/office/word/2010/wordml" xmlns:wpg="http://schemas.microsoft.com/office/word/2010/wordprocessingGroup" xmlns:wpi="http://schemas.microsoft.com/office/word/2010/wordprocessingInk" xmlns:wne="http://schemas.microsoft.com/office/word/2006/wordml" xmlns:wps="http://schemas.microsoft.com/office/word/2010/wordprocessingShape" mc:Ignorable="w14 wp14">
   <w:body>
     <w:p>
       <w:pPr>
@@ -10,8 +10,6 @@
           <w:sz w:val="40"/>
         </w:rPr>
       </w:pPr>
-      <w:bookmarkStart w:id="0" w:name="_GoBack"/>
-      <w:bookmarkEnd w:id="0"/>
       <w:r>
         <w:rPr>
           <w:b/>
@@ -48,6 +46,12 @@
       <w:r>
         <w:t>Idee, Problembeschreibung</w:t>
       </w:r>
+      <w:r>
+        <w:t xml:space="preserve"> </w:t>
+      </w:r>
+      <w:r>
+        <w:t>-</w:t>
+      </w:r>
     </w:p>
     <w:p>
       <w:pPr>
@@ -157,6 +161,20 @@
       <w:pPr>
         <w:pStyle w:val="Listenabsatz"/>
         <w:numPr>
+          <w:ilvl w:val="1"/>
+          <w:numId w:val="30"/>
+        </w:numPr>
+      </w:pPr>
+      <w:r>
+        <w:t xml:space="preserve">3 Runden ah 3 Minuten (je nachdem) -&gt; Zeit </w:t>
+      </w:r>
+      <w:bookmarkStart w:id="0" w:name="_GoBack"/>
+      <w:bookmarkEnd w:id="0"/>
+    </w:p>
+    <w:p>
+      <w:pPr>
+        <w:pStyle w:val="Listenabsatz"/>
+        <w:numPr>
           <w:ilvl w:val="0"/>
           <w:numId w:val="30"/>
         </w:numPr>
@@ -181,12 +199,12 @@
       <w:pPr>
         <w:pStyle w:val="Listenabsatz"/>
         <w:numPr>
-          <w:ilvl w:val="0"/>
+          <w:ilvl w:val="1"/>
           <w:numId w:val="30"/>
         </w:numPr>
       </w:pPr>
       <w:r>
-        <w:t>Projekt Statistiken</w:t>
+        <w:t>VPN Phänomen</w:t>
       </w:r>
     </w:p>
     <w:p>
@@ -198,7 +216,35 @@
         </w:numPr>
       </w:pPr>
       <w:r>
-        <w:t>Auswertung der Zeit (Arbeitszeit pro Teammitglied, Phasen, Bereiche)</w:t>
+        <w:t xml:space="preserve">Möglichst Simple </w:t>
+      </w:r>
+      <w:proofErr w:type="spellStart"/>
+      <w:r>
+        <w:t>Arichtektur</w:t>
+      </w:r>
+      <w:proofErr w:type="spellEnd"/>
+      <w:r>
+        <w:t xml:space="preserve"> (obwohl es bereits </w:t>
+      </w:r>
+      <w:proofErr w:type="spellStart"/>
+      <w:r>
+        <w:t>GameEngines</w:t>
+      </w:r>
+      <w:proofErr w:type="spellEnd"/>
+      <w:r>
+        <w:t xml:space="preserve"> gibt)</w:t>
+      </w:r>
+    </w:p>
+    <w:p>
+      <w:pPr>
+        <w:pStyle w:val="Listenabsatz"/>
+        <w:numPr>
+          <w:ilvl w:val="0"/>
+          <w:numId w:val="30"/>
+        </w:numPr>
+      </w:pPr>
+      <w:r>
+        <w:t>Projekt Statistiken</w:t>
       </w:r>
     </w:p>
     <w:p>
@@ -210,18 +256,7 @@
         </w:numPr>
       </w:pPr>
       <w:r>
-        <w:t>evtl</w:t>
-      </w:r>
-      <w:r>
-        <w:t xml:space="preserve">. Auswertung über Source Safe (SVN oder </w:t>
-      </w:r>
-      <w:proofErr w:type="spellStart"/>
-      <w:r>
-        <w:t>Git</w:t>
-      </w:r>
-      <w:proofErr w:type="spellEnd"/>
-      <w:r>
-        <w:t>)</w:t>
+        <w:t>Auswertung der Zeit (Arbeitszeit pro Teammitglied, Phasen, Bereiche)</w:t>
       </w:r>
     </w:p>
     <w:p>
@@ -233,7 +268,18 @@
         </w:numPr>
       </w:pPr>
       <w:r>
-        <w:t>Auswertung der Struktur des Code (z.B. aus STAN)</w:t>
+        <w:t>evtl</w:t>
+      </w:r>
+      <w:r>
+        <w:t xml:space="preserve">. Auswertung über Source Safe (SVN oder </w:t>
+      </w:r>
+      <w:proofErr w:type="spellStart"/>
+      <w:r>
+        <w:t>Git</w:t>
+      </w:r>
+      <w:proofErr w:type="spellEnd"/>
+      <w:r>
+        <w:t>)</w:t>
       </w:r>
     </w:p>
     <w:p>
@@ -245,6 +291,18 @@
         </w:numPr>
       </w:pPr>
       <w:r>
+        <w:t>Auswertung der Struktur des Code (z.B. aus STAN)</w:t>
+      </w:r>
+    </w:p>
+    <w:p>
+      <w:pPr>
+        <w:pStyle w:val="Listenabsatz"/>
+        <w:numPr>
+          <w:ilvl w:val="1"/>
+          <w:numId w:val="30"/>
+        </w:numPr>
+      </w:pPr>
+      <w:r>
         <w:t xml:space="preserve">Interessante Auswertungen aus der Code Metriken Analyse (z.B. von </w:t>
       </w:r>
       <w:proofErr w:type="spellStart"/>
@@ -300,6 +358,62 @@
       <w:r>
         <w:t>&lt;Was haben wir gelernt? Was ist unser Fazit zum SE2 Projekt?&gt;</w:t>
       </w:r>
+    </w:p>
+    <w:p>
+      <w:pPr>
+        <w:pStyle w:val="Listenabsatz"/>
+        <w:numPr>
+          <w:ilvl w:val="1"/>
+          <w:numId w:val="30"/>
+        </w:numPr>
+      </w:pPr>
+      <w:r>
+        <w:t>Teamarbeit -&gt; besser im Team arbeiten</w:t>
+      </w:r>
+    </w:p>
+    <w:p>
+      <w:pPr>
+        <w:pStyle w:val="Listenabsatz"/>
+        <w:numPr>
+          <w:ilvl w:val="1"/>
+          <w:numId w:val="30"/>
+        </w:numPr>
+      </w:pPr>
+      <w:r>
+        <w:t>Projektmanagement</w:t>
+      </w:r>
+    </w:p>
+    <w:p>
+      <w:pPr>
+        <w:pStyle w:val="Listenabsatz"/>
+        <w:numPr>
+          <w:ilvl w:val="1"/>
+          <w:numId w:val="30"/>
+        </w:numPr>
+      </w:pPr>
+      <w:r>
+        <w:t>Viel genauer Anforderungen beschreiben/setzen</w:t>
+      </w:r>
+      <w:r>
+        <w:t xml:space="preserve"> (z.B.: </w:t>
+      </w:r>
+      <w:proofErr w:type="spellStart"/>
+      <w:r>
+        <w:t>Git</w:t>
+      </w:r>
+      <w:proofErr w:type="spellEnd"/>
+      <w:r>
+        <w:t>)</w:t>
+      </w:r>
+    </w:p>
+    <w:p>
+      <w:pPr>
+        <w:pStyle w:val="Listenabsatz"/>
+        <w:numPr>
+          <w:ilvl w:val="1"/>
+          <w:numId w:val="30"/>
+        </w:numPr>
+      </w:pPr>
     </w:p>
     <w:p/>
     <w:sectPr>
@@ -316,7 +430,7 @@
 </file>
 
 <file path=word/endnotes.xml><?xml version="1.0" encoding="utf-8"?>
-<w:endnotes xmlns:wpc="http://schemas.microsoft.com/office/word/2010/wordprocessingCanvas" xmlns:mc="http://schemas.openxmlformats.org/markup-compatibility/2006" xmlns:o="urn:schemas-microsoft-com:office:office" xmlns:r="http://schemas.openxmlformats.org/officeDocument/2006/relationships" xmlns:m="http://schemas.openxmlformats.org/officeDocument/2006/math" xmlns:v="urn:schemas-microsoft-com:vml" xmlns:wp14="http://schemas.microsoft.com/office/word/2010/wordprocessingDrawing" xmlns:wp="http://schemas.openxmlformats.org/drawingml/2006/wordprocessingDrawing" xmlns:w10="urn:schemas-microsoft-com:office:word" xmlns:w="http://schemas.openxmlformats.org/wordprocessingml/2006/main" xmlns:w14="http://schemas.microsoft.com/office/word/2010/wordml" xmlns:wpg="http://schemas.microsoft.com/office/word/2010/wordprocessingGroup" xmlns:wpi="http://schemas.microsoft.com/office/word/2010/wordprocessingInk" xmlns:wne="http://schemas.microsoft.com/office/word/2006/wordml" xmlns:wps="http://schemas.microsoft.com/office/word/2010/wordprocessingShape" mc:Ignorable="w14 wp14">
+<w:endnotes xmlns:wpc="http://schemas.microsoft.com/office/word/2010/wordprocessingCanvas" xmlns:mo="http://schemas.microsoft.com/office/mac/office/2008/main" xmlns:mc="http://schemas.openxmlformats.org/markup-compatibility/2006" xmlns:mv="urn:schemas-microsoft-com:mac:vml" xmlns:o="urn:schemas-microsoft-com:office:office" xmlns:r="http://schemas.openxmlformats.org/officeDocument/2006/relationships" xmlns:m="http://schemas.openxmlformats.org/officeDocument/2006/math" xmlns:v="urn:schemas-microsoft-com:vml" xmlns:wp14="http://schemas.microsoft.com/office/word/2010/wordprocessingDrawing" xmlns:wp="http://schemas.openxmlformats.org/drawingml/2006/wordprocessingDrawing" xmlns:w10="urn:schemas-microsoft-com:office:word" xmlns:w="http://schemas.openxmlformats.org/wordprocessingml/2006/main" xmlns:w14="http://schemas.microsoft.com/office/word/2010/wordml" xmlns:wpg="http://schemas.microsoft.com/office/word/2010/wordprocessingGroup" xmlns:wpi="http://schemas.microsoft.com/office/word/2010/wordprocessingInk" xmlns:wne="http://schemas.microsoft.com/office/word/2006/wordml" xmlns:wps="http://schemas.microsoft.com/office/word/2010/wordprocessingShape" mc:Ignorable="w14 wp14">
   <w:endnote w:type="separator" w:id="-1">
     <w:p>
       <w:r>
@@ -335,7 +449,7 @@
 </file>
 
 <file path=word/footer1.xml><?xml version="1.0" encoding="utf-8"?>
-<w:ftr xmlns:wpc="http://schemas.microsoft.com/office/word/2010/wordprocessingCanvas" xmlns:mc="http://schemas.openxmlformats.org/markup-compatibility/2006" xmlns:o="urn:schemas-microsoft-com:office:office" xmlns:r="http://schemas.openxmlformats.org/officeDocument/2006/relationships" xmlns:m="http://schemas.openxmlformats.org/officeDocument/2006/math" xmlns:v="urn:schemas-microsoft-com:vml" xmlns:wp14="http://schemas.microsoft.com/office/word/2010/wordprocessingDrawing" xmlns:wp="http://schemas.openxmlformats.org/drawingml/2006/wordprocessingDrawing" xmlns:w10="urn:schemas-microsoft-com:office:word" xmlns:w="http://schemas.openxmlformats.org/wordprocessingml/2006/main" xmlns:w14="http://schemas.microsoft.com/office/word/2010/wordml" xmlns:wpg="http://schemas.microsoft.com/office/word/2010/wordprocessingGroup" xmlns:wpi="http://schemas.microsoft.com/office/word/2010/wordprocessingInk" xmlns:wne="http://schemas.microsoft.com/office/word/2006/wordml" xmlns:wps="http://schemas.microsoft.com/office/word/2010/wordprocessingShape" mc:Ignorable="w14 wp14">
+<w:ftr xmlns:wpc="http://schemas.microsoft.com/office/word/2010/wordprocessingCanvas" xmlns:mo="http://schemas.microsoft.com/office/mac/office/2008/main" xmlns:mc="http://schemas.openxmlformats.org/markup-compatibility/2006" xmlns:mv="urn:schemas-microsoft-com:mac:vml" xmlns:o="urn:schemas-microsoft-com:office:office" xmlns:r="http://schemas.openxmlformats.org/officeDocument/2006/relationships" xmlns:m="http://schemas.openxmlformats.org/officeDocument/2006/math" xmlns:v="urn:schemas-microsoft-com:vml" xmlns:wp14="http://schemas.microsoft.com/office/word/2010/wordprocessingDrawing" xmlns:wp="http://schemas.openxmlformats.org/drawingml/2006/wordprocessingDrawing" xmlns:w10="urn:schemas-microsoft-com:office:word" xmlns:w="http://schemas.openxmlformats.org/wordprocessingml/2006/main" xmlns:w14="http://schemas.microsoft.com/office/word/2010/wordml" xmlns:wpg="http://schemas.microsoft.com/office/word/2010/wordprocessingGroup" xmlns:wpi="http://schemas.microsoft.com/office/word/2010/wordprocessingInk" xmlns:wne="http://schemas.microsoft.com/office/word/2006/wordml" xmlns:wps="http://schemas.microsoft.com/office/word/2010/wordprocessingShape" mc:Ignorable="w14 wp14">
   <w:p>
     <w:pPr>
       <w:pStyle w:val="Fuzeile"/>
@@ -379,7 +493,7 @@
         <w:noProof/>
         <w:color w:val="808080" w:themeColor="background1" w:themeShade="80"/>
       </w:rPr>
-      <w:t>09.11.2011</w:t>
+      <w:t>21.05.2015</w:t>
     </w:r>
     <w:r>
       <w:rPr>
@@ -392,7 +506,7 @@
 </file>
 
 <file path=word/footnotes.xml><?xml version="1.0" encoding="utf-8"?>
-<w:footnotes xmlns:wpc="http://schemas.microsoft.com/office/word/2010/wordprocessingCanvas" xmlns:mc="http://schemas.openxmlformats.org/markup-compatibility/2006" xmlns:o="urn:schemas-microsoft-com:office:office" xmlns:r="http://schemas.openxmlformats.org/officeDocument/2006/relationships" xmlns:m="http://schemas.openxmlformats.org/officeDocument/2006/math" xmlns:v="urn:schemas-microsoft-com:vml" xmlns:wp14="http://schemas.microsoft.com/office/word/2010/wordprocessingDrawing" xmlns:wp="http://schemas.openxmlformats.org/drawingml/2006/wordprocessingDrawing" xmlns:w10="urn:schemas-microsoft-com:office:word" xmlns:w="http://schemas.openxmlformats.org/wordprocessingml/2006/main" xmlns:w14="http://schemas.microsoft.com/office/word/2010/wordml" xmlns:wpg="http://schemas.microsoft.com/office/word/2010/wordprocessingGroup" xmlns:wpi="http://schemas.microsoft.com/office/word/2010/wordprocessingInk" xmlns:wne="http://schemas.microsoft.com/office/word/2006/wordml" xmlns:wps="http://schemas.microsoft.com/office/word/2010/wordprocessingShape" mc:Ignorable="w14 wp14">
+<w:footnotes xmlns:wpc="http://schemas.microsoft.com/office/word/2010/wordprocessingCanvas" xmlns:mo="http://schemas.microsoft.com/office/mac/office/2008/main" xmlns:mc="http://schemas.openxmlformats.org/markup-compatibility/2006" xmlns:mv="urn:schemas-microsoft-com:mac:vml" xmlns:o="urn:schemas-microsoft-com:office:office" xmlns:r="http://schemas.openxmlformats.org/officeDocument/2006/relationships" xmlns:m="http://schemas.openxmlformats.org/officeDocument/2006/math" xmlns:v="urn:schemas-microsoft-com:vml" xmlns:wp14="http://schemas.microsoft.com/office/word/2010/wordprocessingDrawing" xmlns:wp="http://schemas.openxmlformats.org/drawingml/2006/wordprocessingDrawing" xmlns:w10="urn:schemas-microsoft-com:office:word" xmlns:w="http://schemas.openxmlformats.org/wordprocessingml/2006/main" xmlns:w14="http://schemas.microsoft.com/office/word/2010/wordml" xmlns:wpg="http://schemas.microsoft.com/office/word/2010/wordprocessingGroup" xmlns:wpi="http://schemas.microsoft.com/office/word/2010/wordprocessingInk" xmlns:wne="http://schemas.microsoft.com/office/word/2006/wordml" xmlns:wps="http://schemas.microsoft.com/office/word/2010/wordprocessingShape" mc:Ignorable="w14 wp14">
   <w:footnote w:type="separator" w:id="-1">
     <w:p>
       <w:r>
@@ -411,7 +525,7 @@
 </file>
 
 <file path=word/header1.xml><?xml version="1.0" encoding="utf-8"?>
-<w:hdr xmlns:wpc="http://schemas.microsoft.com/office/word/2010/wordprocessingCanvas" xmlns:mc="http://schemas.openxmlformats.org/markup-compatibility/2006" xmlns:o="urn:schemas-microsoft-com:office:office" xmlns:r="http://schemas.openxmlformats.org/officeDocument/2006/relationships" xmlns:m="http://schemas.openxmlformats.org/officeDocument/2006/math" xmlns:v="urn:schemas-microsoft-com:vml" xmlns:wp14="http://schemas.microsoft.com/office/word/2010/wordprocessingDrawing" xmlns:wp="http://schemas.openxmlformats.org/drawingml/2006/wordprocessingDrawing" xmlns:w10="urn:schemas-microsoft-com:office:word" xmlns:w="http://schemas.openxmlformats.org/wordprocessingml/2006/main" xmlns:w14="http://schemas.microsoft.com/office/word/2010/wordml" xmlns:wpg="http://schemas.microsoft.com/office/word/2010/wordprocessingGroup" xmlns:wpi="http://schemas.microsoft.com/office/word/2010/wordprocessingInk" xmlns:wne="http://schemas.microsoft.com/office/word/2006/wordml" xmlns:wps="http://schemas.microsoft.com/office/word/2010/wordprocessingShape" mc:Ignorable="w14 wp14">
+<w:hdr xmlns:wpc="http://schemas.microsoft.com/office/word/2010/wordprocessingCanvas" xmlns:mo="http://schemas.microsoft.com/office/mac/office/2008/main" xmlns:mc="http://schemas.openxmlformats.org/markup-compatibility/2006" xmlns:mv="urn:schemas-microsoft-com:mac:vml" xmlns:o="urn:schemas-microsoft-com:office:office" xmlns:r="http://schemas.openxmlformats.org/officeDocument/2006/relationships" xmlns:m="http://schemas.openxmlformats.org/officeDocument/2006/math" xmlns:v="urn:schemas-microsoft-com:vml" xmlns:wp14="http://schemas.microsoft.com/office/word/2010/wordprocessingDrawing" xmlns:wp="http://schemas.openxmlformats.org/drawingml/2006/wordprocessingDrawing" xmlns:w10="urn:schemas-microsoft-com:office:word" xmlns:w="http://schemas.openxmlformats.org/wordprocessingml/2006/main" xmlns:w14="http://schemas.microsoft.com/office/word/2010/wordml" xmlns:wpg="http://schemas.microsoft.com/office/word/2010/wordprocessingGroup" xmlns:wpi="http://schemas.microsoft.com/office/word/2010/wordprocessingInk" xmlns:wne="http://schemas.microsoft.com/office/word/2006/wordml" xmlns:wps="http://schemas.microsoft.com/office/word/2010/wordprocessingShape" mc:Ignorable="w14 wp14">
   <w:tbl>
     <w:tblPr>
       <w:tblW w:w="9709" w:type="dxa"/>
@@ -448,10 +562,10 @@
           <w:r>
             <w:rPr>
               <w:noProof/>
-              <w:lang w:eastAsia="de-CH"/>
+              <w:lang w:val="de-DE"/>
             </w:rPr>
             <w:drawing>
-              <wp:inline distT="0" distB="0" distL="0" distR="0">
+              <wp:inline distT="0" distB="0" distL="0" distR="0" wp14:anchorId="1802DA91" wp14:editId="40879969">
                 <wp:extent cx="1285461" cy="457200"/>
                 <wp:effectExtent l="0" t="0" r="0" b="0"/>
                 <wp:docPr id="1" name="Picture 1"/>
@@ -518,7 +632,6 @@
               <w:docPartUnique/>
             </w:docPartObj>
           </w:sdtPr>
-          <w:sdtEndPr/>
           <w:sdtContent>
             <w:p>
               <w:pPr>
@@ -635,7 +748,7 @@
 </file>
 
 <file path=word/numbering.xml><?xml version="1.0" encoding="utf-8"?>
-<w:numbering xmlns:wpc="http://schemas.microsoft.com/office/word/2010/wordprocessingCanvas" xmlns:mc="http://schemas.openxmlformats.org/markup-compatibility/2006" xmlns:o="urn:schemas-microsoft-com:office:office" xmlns:r="http://schemas.openxmlformats.org/officeDocument/2006/relationships" xmlns:m="http://schemas.openxmlformats.org/officeDocument/2006/math" xmlns:v="urn:schemas-microsoft-com:vml" xmlns:wp14="http://schemas.microsoft.com/office/word/2010/wordprocessingDrawing" xmlns:wp="http://schemas.openxmlformats.org/drawingml/2006/wordprocessingDrawing" xmlns:w10="urn:schemas-microsoft-com:office:word" xmlns:w="http://schemas.openxmlformats.org/wordprocessingml/2006/main" xmlns:w14="http://schemas.microsoft.com/office/word/2010/wordml" xmlns:wpg="http://schemas.microsoft.com/office/word/2010/wordprocessingGroup" xmlns:wpi="http://schemas.microsoft.com/office/word/2010/wordprocessingInk" xmlns:wne="http://schemas.microsoft.com/office/word/2006/wordml" xmlns:wps="http://schemas.microsoft.com/office/word/2010/wordprocessingShape" mc:Ignorable="w14 wp14">
+<w:numbering xmlns:wpc="http://schemas.microsoft.com/office/word/2010/wordprocessingCanvas" xmlns:mo="http://schemas.microsoft.com/office/mac/office/2008/main" xmlns:mc="http://schemas.openxmlformats.org/markup-compatibility/2006" xmlns:mv="urn:schemas-microsoft-com:mac:vml" xmlns:o="urn:schemas-microsoft-com:office:office" xmlns:r="http://schemas.openxmlformats.org/officeDocument/2006/relationships" xmlns:m="http://schemas.openxmlformats.org/officeDocument/2006/math" xmlns:v="urn:schemas-microsoft-com:vml" xmlns:wp14="http://schemas.microsoft.com/office/word/2010/wordprocessingDrawing" xmlns:wp="http://schemas.openxmlformats.org/drawingml/2006/wordprocessingDrawing" xmlns:w10="urn:schemas-microsoft-com:office:word" xmlns:w="http://schemas.openxmlformats.org/wordprocessingml/2006/main" xmlns:w14="http://schemas.microsoft.com/office/word/2010/wordml" xmlns:wpg="http://schemas.microsoft.com/office/word/2010/wordprocessingGroup" xmlns:wpi="http://schemas.microsoft.com/office/word/2010/wordprocessingInk" xmlns:wne="http://schemas.microsoft.com/office/word/2006/wordml" xmlns:wps="http://schemas.microsoft.com/office/word/2010/wordprocessingShape" mc:Ignorable="w14 wp14">
   <w:abstractNum w:abstractNumId="0">
     <w:nsid w:val="0D505849"/>
     <w:multiLevelType w:val="multilevel"/>
@@ -1714,7 +1827,7 @@
     </w:rPrDefault>
     <w:pPrDefault/>
   </w:docDefaults>
-  <w:latentStyles w:defLockedState="0" w:defUIPriority="99" w:defSemiHidden="1" w:defUnhideWhenUsed="1" w:defQFormat="0" w:count="267">
+  <w:latentStyles w:defLockedState="0" w:defUIPriority="99" w:defSemiHidden="1" w:defUnhideWhenUsed="1" w:defQFormat="0" w:count="276">
     <w:lsdException w:name="Normal" w:semiHidden="0" w:uiPriority="0" w:unhideWhenUsed="0" w:qFormat="1"/>
     <w:lsdException w:name="heading 1" w:semiHidden="0" w:uiPriority="0" w:unhideWhenUsed="0" w:qFormat="1"/>
     <w:lsdException w:name="heading 2" w:uiPriority="0" w:qFormat="1"/>
@@ -1868,7 +1981,7 @@
     <w:name w:val="heading 1"/>
     <w:basedOn w:val="Standard"/>
     <w:next w:val="Standard"/>
-    <w:link w:val="berschrift1Zchn"/>
+    <w:link w:val="berschrift1Zeichen"/>
     <w:qFormat/>
     <w:rsid w:val="00BF531F"/>
     <w:pPr>
@@ -1891,7 +2004,7 @@
     <w:name w:val="heading 2"/>
     <w:basedOn w:val="Standard"/>
     <w:next w:val="Standard"/>
-    <w:link w:val="berschrift2Zchn"/>
+    <w:link w:val="berschrift2Zeichen"/>
     <w:qFormat/>
     <w:rsid w:val="00BF531F"/>
     <w:pPr>
@@ -1913,7 +2026,7 @@
     <w:name w:val="heading 3"/>
     <w:basedOn w:val="Standard"/>
     <w:next w:val="Standard"/>
-    <w:link w:val="berschrift3Zchn"/>
+    <w:link w:val="berschrift3Zeichen"/>
     <w:qFormat/>
     <w:rsid w:val="00BF531F"/>
     <w:pPr>
@@ -1936,7 +2049,7 @@
     <w:name w:val="heading 4"/>
     <w:basedOn w:val="Standard"/>
     <w:next w:val="Standard"/>
-    <w:link w:val="berschrift4Zchn"/>
+    <w:link w:val="berschrift4Zeichen"/>
     <w:qFormat/>
     <w:rsid w:val="00BF531F"/>
     <w:pPr>
@@ -1958,7 +2071,7 @@
     <w:name w:val="heading 5"/>
     <w:basedOn w:val="Standard"/>
     <w:next w:val="Standard"/>
-    <w:link w:val="berschrift5Zchn"/>
+    <w:link w:val="berschrift5Zeichen"/>
     <w:qFormat/>
     <w:rsid w:val="00BF531F"/>
     <w:pPr>
@@ -1981,7 +2094,7 @@
     <w:name w:val="heading 6"/>
     <w:basedOn w:val="Standard"/>
     <w:next w:val="Standard"/>
-    <w:link w:val="berschrift6Zchn"/>
+    <w:link w:val="berschrift6Zeichen"/>
     <w:qFormat/>
     <w:rsid w:val="00BF531F"/>
     <w:pPr>
@@ -2003,7 +2116,7 @@
     <w:name w:val="heading 7"/>
     <w:basedOn w:val="Standard"/>
     <w:next w:val="Standard"/>
-    <w:link w:val="berschrift7Zchn"/>
+    <w:link w:val="berschrift7Zeichen"/>
     <w:qFormat/>
     <w:rsid w:val="00BF531F"/>
     <w:pPr>
@@ -2023,7 +2136,7 @@
     <w:name w:val="heading 8"/>
     <w:basedOn w:val="Standard"/>
     <w:next w:val="Standard"/>
-    <w:link w:val="berschrift8Zchn"/>
+    <w:link w:val="berschrift8Zeichen"/>
     <w:qFormat/>
     <w:rsid w:val="00BF531F"/>
     <w:pPr>
@@ -2044,7 +2157,7 @@
     <w:name w:val="heading 9"/>
     <w:basedOn w:val="Standard"/>
     <w:next w:val="Standard"/>
-    <w:link w:val="berschrift9Zchn"/>
+    <w:link w:val="berschrift9Zeichen"/>
     <w:qFormat/>
     <w:rsid w:val="00BF531F"/>
     <w:pPr>
@@ -2062,7 +2175,7 @@
       <w:sz w:val="18"/>
     </w:rPr>
   </w:style>
-  <w:style w:type="character" w:default="1" w:styleId="Absatz-Standardschriftart">
+  <w:style w:type="character" w:default="1" w:styleId="Absatzstandardschriftart">
     <w:name w:val="Default Paragraph Font"/>
     <w:uiPriority w:val="1"/>
     <w:semiHidden/>
@@ -2089,8 +2202,8 @@
     <w:semiHidden/>
     <w:unhideWhenUsed/>
   </w:style>
-  <w:style w:type="character" w:customStyle="1" w:styleId="berschrift1Zchn">
-    <w:name w:val="Überschrift 1 Zchn"/>
+  <w:style w:type="character" w:customStyle="1" w:styleId="berschrift1Zeichen">
+    <w:name w:val="Überschrift 1 Zeichen"/>
     <w:link w:val="berschrift1"/>
     <w:rsid w:val="00BF531F"/>
     <w:rPr>
@@ -2103,8 +2216,8 @@
       <w:lang w:eastAsia="de-DE"/>
     </w:rPr>
   </w:style>
-  <w:style w:type="character" w:customStyle="1" w:styleId="berschrift2Zchn">
-    <w:name w:val="Überschrift 2 Zchn"/>
+  <w:style w:type="character" w:customStyle="1" w:styleId="berschrift2Zeichen">
+    <w:name w:val="Überschrift 2 Zeichen"/>
     <w:link w:val="berschrift2"/>
     <w:rsid w:val="00BF531F"/>
     <w:rPr>
@@ -2115,9 +2228,9 @@
       <w:lang w:eastAsia="de-DE"/>
     </w:rPr>
   </w:style>
-  <w:style w:type="character" w:customStyle="1" w:styleId="berschrift3Zchn">
-    <w:name w:val="Überschrift 3 Zchn"/>
-    <w:basedOn w:val="Absatz-Standardschriftart"/>
+  <w:style w:type="character" w:customStyle="1" w:styleId="berschrift3Zeichen">
+    <w:name w:val="Überschrift 3 Zeichen"/>
+    <w:basedOn w:val="Absatzstandardschriftart"/>
     <w:link w:val="berschrift3"/>
     <w:rsid w:val="00BF531F"/>
     <w:rPr>
@@ -2129,9 +2242,9 @@
       <w:lang w:eastAsia="de-DE"/>
     </w:rPr>
   </w:style>
-  <w:style w:type="character" w:customStyle="1" w:styleId="berschrift4Zchn">
-    <w:name w:val="Überschrift 4 Zchn"/>
-    <w:basedOn w:val="Absatz-Standardschriftart"/>
+  <w:style w:type="character" w:customStyle="1" w:styleId="berschrift4Zeichen">
+    <w:name w:val="Überschrift 4 Zeichen"/>
+    <w:basedOn w:val="Absatzstandardschriftart"/>
     <w:link w:val="berschrift4"/>
     <w:rsid w:val="00BF531F"/>
     <w:rPr>
@@ -2145,7 +2258,7 @@
   <w:style w:type="paragraph" w:styleId="Kopfzeile">
     <w:name w:val="header"/>
     <w:basedOn w:val="Standard"/>
-    <w:link w:val="KopfzeileZchn"/>
+    <w:link w:val="KopfzeileZeichen"/>
     <w:uiPriority w:val="99"/>
     <w:unhideWhenUsed/>
     <w:rsid w:val="00C35BC8"/>
@@ -2156,9 +2269,9 @@
       </w:tabs>
     </w:pPr>
   </w:style>
-  <w:style w:type="character" w:customStyle="1" w:styleId="KopfzeileZchn">
-    <w:name w:val="Kopfzeile Zchn"/>
-    <w:basedOn w:val="Absatz-Standardschriftart"/>
+  <w:style w:type="character" w:customStyle="1" w:styleId="KopfzeileZeichen">
+    <w:name w:val="Kopfzeile Zeichen"/>
+    <w:basedOn w:val="Absatzstandardschriftart"/>
     <w:link w:val="Kopfzeile"/>
     <w:uiPriority w:val="99"/>
     <w:rsid w:val="00C35BC8"/>
@@ -2171,7 +2284,7 @@
   <w:style w:type="paragraph" w:styleId="Fuzeile">
     <w:name w:val="footer"/>
     <w:basedOn w:val="Standard"/>
-    <w:link w:val="FuzeileZchn"/>
+    <w:link w:val="FuzeileZeichen"/>
     <w:uiPriority w:val="99"/>
     <w:unhideWhenUsed/>
     <w:rsid w:val="00C35BC8"/>
@@ -2182,9 +2295,9 @@
       </w:tabs>
     </w:pPr>
   </w:style>
-  <w:style w:type="character" w:customStyle="1" w:styleId="FuzeileZchn">
-    <w:name w:val="Fußzeile Zchn"/>
-    <w:basedOn w:val="Absatz-Standardschriftart"/>
+  <w:style w:type="character" w:customStyle="1" w:styleId="FuzeileZeichen">
+    <w:name w:val="Fußzeile Zeichen"/>
+    <w:basedOn w:val="Absatzstandardschriftart"/>
     <w:link w:val="Fuzeile"/>
     <w:uiPriority w:val="99"/>
     <w:rsid w:val="00C35BC8"/>
@@ -2197,7 +2310,7 @@
   <w:style w:type="paragraph" w:styleId="Sprechblasentext">
     <w:name w:val="Balloon Text"/>
     <w:basedOn w:val="Standard"/>
-    <w:link w:val="SprechblasentextZchn"/>
+    <w:link w:val="SprechblasentextZeichen"/>
     <w:uiPriority w:val="99"/>
     <w:semiHidden/>
     <w:unhideWhenUsed/>
@@ -2208,9 +2321,9 @@
       <w:szCs w:val="16"/>
     </w:rPr>
   </w:style>
-  <w:style w:type="character" w:customStyle="1" w:styleId="SprechblasentextZchn">
-    <w:name w:val="Sprechblasentext Zchn"/>
-    <w:basedOn w:val="Absatz-Standardschriftart"/>
+  <w:style w:type="character" w:customStyle="1" w:styleId="SprechblasentextZeichen">
+    <w:name w:val="Sprechblasentext Zeichen"/>
+    <w:basedOn w:val="Absatzstandardschriftart"/>
     <w:link w:val="Sprechblasentext"/>
     <w:uiPriority w:val="99"/>
     <w:semiHidden/>
@@ -2226,7 +2339,7 @@
     <w:name w:val="Title"/>
     <w:basedOn w:val="Standard"/>
     <w:next w:val="Standard"/>
-    <w:link w:val="TitelZchn"/>
+    <w:link w:val="TitelZeichen"/>
     <w:qFormat/>
     <w:rsid w:val="00BF531F"/>
     <w:pPr>
@@ -2244,9 +2357,9 @@
       <w:szCs w:val="36"/>
     </w:rPr>
   </w:style>
-  <w:style w:type="character" w:customStyle="1" w:styleId="TitelZchn">
-    <w:name w:val="Titel Zchn"/>
-    <w:basedOn w:val="Absatz-Standardschriftart"/>
+  <w:style w:type="character" w:customStyle="1" w:styleId="TitelZeichen">
+    <w:name w:val="Titel Zeichen"/>
+    <w:basedOn w:val="Absatzstandardschriftart"/>
     <w:link w:val="Titel"/>
     <w:rsid w:val="00BF531F"/>
     <w:rPr>
@@ -2260,9 +2373,9 @@
       <w:lang w:eastAsia="de-DE"/>
     </w:rPr>
   </w:style>
-  <w:style w:type="character" w:customStyle="1" w:styleId="berschrift5Zchn">
-    <w:name w:val="Überschrift 5 Zchn"/>
-    <w:basedOn w:val="Absatz-Standardschriftart"/>
+  <w:style w:type="character" w:customStyle="1" w:styleId="berschrift5Zeichen">
+    <w:name w:val="Überschrift 5 Zeichen"/>
+    <w:basedOn w:val="Absatzstandardschriftart"/>
     <w:link w:val="berschrift5"/>
     <w:rsid w:val="00BF531F"/>
     <w:rPr>
@@ -2274,9 +2387,9 @@
       <w:lang w:eastAsia="de-DE"/>
     </w:rPr>
   </w:style>
-  <w:style w:type="character" w:customStyle="1" w:styleId="berschrift6Zchn">
-    <w:name w:val="Überschrift 6 Zchn"/>
-    <w:basedOn w:val="Absatz-Standardschriftart"/>
+  <w:style w:type="character" w:customStyle="1" w:styleId="berschrift6Zeichen">
+    <w:name w:val="Überschrift 6 Zeichen"/>
+    <w:basedOn w:val="Absatzstandardschriftart"/>
     <w:link w:val="berschrift6"/>
     <w:rsid w:val="00BF531F"/>
     <w:rPr>
@@ -2287,9 +2400,9 @@
       <w:lang w:eastAsia="de-DE"/>
     </w:rPr>
   </w:style>
-  <w:style w:type="character" w:customStyle="1" w:styleId="berschrift7Zchn">
-    <w:name w:val="Überschrift 7 Zchn"/>
-    <w:basedOn w:val="Absatz-Standardschriftart"/>
+  <w:style w:type="character" w:customStyle="1" w:styleId="berschrift7Zeichen">
+    <w:name w:val="Überschrift 7 Zeichen"/>
+    <w:basedOn w:val="Absatzstandardschriftart"/>
     <w:link w:val="berschrift7"/>
     <w:rsid w:val="00BF531F"/>
     <w:rPr>
@@ -2298,9 +2411,9 @@
       <w:lang w:eastAsia="de-DE"/>
     </w:rPr>
   </w:style>
-  <w:style w:type="character" w:customStyle="1" w:styleId="berschrift8Zchn">
-    <w:name w:val="Überschrift 8 Zchn"/>
-    <w:basedOn w:val="Absatz-Standardschriftart"/>
+  <w:style w:type="character" w:customStyle="1" w:styleId="berschrift8Zeichen">
+    <w:name w:val="Überschrift 8 Zeichen"/>
+    <w:basedOn w:val="Absatzstandardschriftart"/>
     <w:link w:val="berschrift8"/>
     <w:rsid w:val="00BF531F"/>
     <w:rPr>
@@ -2310,9 +2423,9 @@
       <w:lang w:eastAsia="de-DE"/>
     </w:rPr>
   </w:style>
-  <w:style w:type="character" w:customStyle="1" w:styleId="berschrift9Zchn">
-    <w:name w:val="Überschrift 9 Zchn"/>
-    <w:basedOn w:val="Absatz-Standardschriftart"/>
+  <w:style w:type="character" w:customStyle="1" w:styleId="berschrift9Zeichen">
+    <w:name w:val="Überschrift 9 Zeichen"/>
+    <w:basedOn w:val="Absatzstandardschriftart"/>
     <w:link w:val="berschrift9"/>
     <w:rsid w:val="00BF531F"/>
     <w:rPr>
@@ -2477,9 +2590,9 @@
       <w:ind w:left="200"/>
     </w:pPr>
   </w:style>
-  <w:style w:type="character" w:styleId="Hyperlink">
+  <w:style w:type="character" w:styleId="Link">
     <w:name w:val="Hyperlink"/>
-    <w:basedOn w:val="Absatz-Standardschriftart"/>
+    <w:basedOn w:val="Absatzstandardschriftart"/>
     <w:uiPriority w:val="99"/>
     <w:unhideWhenUsed/>
     <w:rsid w:val="00C35BC8"/>
@@ -2539,7 +2652,7 @@
   </w:style>
   <w:style w:type="character" w:styleId="Platzhaltertext">
     <w:name w:val="Placeholder Text"/>
-    <w:basedOn w:val="Absatz-Standardschriftart"/>
+    <w:basedOn w:val="Absatzstandardschriftart"/>
     <w:uiPriority w:val="99"/>
     <w:semiHidden/>
     <w:rsid w:val="00B72FF4"/>
@@ -2562,7 +2675,7 @@
 </file>
 
 <file path=word/stylesWithEffects.xml><?xml version="1.0" encoding="utf-8"?>
-<w:styles xmlns:wpc="http://schemas.microsoft.com/office/word/2010/wordprocessingCanvas" xmlns:mc="http://schemas.openxmlformats.org/markup-compatibility/2006" xmlns:o="urn:schemas-microsoft-com:office:office" xmlns:r="http://schemas.openxmlformats.org/officeDocument/2006/relationships" xmlns:m="http://schemas.openxmlformats.org/officeDocument/2006/math" xmlns:v="urn:schemas-microsoft-com:vml" xmlns:wp14="http://schemas.microsoft.com/office/word/2010/wordprocessingDrawing" xmlns:wp="http://schemas.openxmlformats.org/drawingml/2006/wordprocessingDrawing" xmlns:w10="urn:schemas-microsoft-com:office:word" xmlns:w="http://schemas.openxmlformats.org/wordprocessingml/2006/main" xmlns:w14="http://schemas.microsoft.com/office/word/2010/wordml" xmlns:wpg="http://schemas.microsoft.com/office/word/2010/wordprocessingGroup" xmlns:wpi="http://schemas.microsoft.com/office/word/2010/wordprocessingInk" xmlns:wne="http://schemas.microsoft.com/office/word/2006/wordml" xmlns:wps="http://schemas.microsoft.com/office/word/2010/wordprocessingShape" mc:Ignorable="w14 wp14">
+<w:styles xmlns:wpc="http://schemas.microsoft.com/office/word/2010/wordprocessingCanvas" xmlns:mo="http://schemas.microsoft.com/office/mac/office/2008/main" xmlns:mc="http://schemas.openxmlformats.org/markup-compatibility/2006" xmlns:mv="urn:schemas-microsoft-com:mac:vml" xmlns:o="urn:schemas-microsoft-com:office:office" xmlns:r="http://schemas.openxmlformats.org/officeDocument/2006/relationships" xmlns:m="http://schemas.openxmlformats.org/officeDocument/2006/math" xmlns:v="urn:schemas-microsoft-com:vml" xmlns:wp14="http://schemas.microsoft.com/office/word/2010/wordprocessingDrawing" xmlns:wp="http://schemas.openxmlformats.org/drawingml/2006/wordprocessingDrawing" xmlns:w10="urn:schemas-microsoft-com:office:word" xmlns:w="http://schemas.openxmlformats.org/wordprocessingml/2006/main" xmlns:w14="http://schemas.microsoft.com/office/word/2010/wordml" xmlns:wpg="http://schemas.microsoft.com/office/word/2010/wordprocessingGroup" xmlns:wpi="http://schemas.microsoft.com/office/word/2010/wordprocessingInk" xmlns:wne="http://schemas.microsoft.com/office/word/2006/wordml" xmlns:wps="http://schemas.microsoft.com/office/word/2010/wordprocessingShape" mc:Ignorable="w14 wp14">
   <w:docDefaults>
     <w:rPrDefault>
       <w:rPr>
@@ -2572,7 +2685,7 @@
     </w:rPrDefault>
     <w:pPrDefault/>
   </w:docDefaults>
-  <w:latentStyles w:defLockedState="0" w:defUIPriority="99" w:defSemiHidden="1" w:defUnhideWhenUsed="1" w:defQFormat="0" w:count="267">
+  <w:latentStyles w:defLockedState="0" w:defUIPriority="99" w:defSemiHidden="1" w:defUnhideWhenUsed="1" w:defQFormat="0" w:count="276">
     <w:lsdException w:name="Normal" w:semiHidden="0" w:uiPriority="0" w:unhideWhenUsed="0" w:qFormat="1"/>
     <w:lsdException w:name="heading 1" w:semiHidden="0" w:uiPriority="0" w:unhideWhenUsed="0" w:qFormat="1"/>
     <w:lsdException w:name="heading 2" w:uiPriority="0" w:qFormat="1"/>
@@ -2726,7 +2839,7 @@
     <w:name w:val="heading 1"/>
     <w:basedOn w:val="Standard"/>
     <w:next w:val="Standard"/>
-    <w:link w:val="berschrift1Zchn"/>
+    <w:link w:val="berschrift1Zeichen"/>
     <w:qFormat/>
     <w:rsid w:val="00BF531F"/>
     <w:pPr>
@@ -2749,7 +2862,7 @@
     <w:name w:val="heading 2"/>
     <w:basedOn w:val="Standard"/>
     <w:next w:val="Standard"/>
-    <w:link w:val="berschrift2Zchn"/>
+    <w:link w:val="berschrift2Zeichen"/>
     <w:qFormat/>
     <w:rsid w:val="00BF531F"/>
     <w:pPr>
@@ -2771,7 +2884,7 @@
     <w:name w:val="heading 3"/>
     <w:basedOn w:val="Standard"/>
     <w:next w:val="Standard"/>
-    <w:link w:val="berschrift3Zchn"/>
+    <w:link w:val="berschrift3Zeichen"/>
     <w:qFormat/>
     <w:rsid w:val="00BF531F"/>
     <w:pPr>
@@ -2794,7 +2907,7 @@
     <w:name w:val="heading 4"/>
     <w:basedOn w:val="Standard"/>
     <w:next w:val="Standard"/>
-    <w:link w:val="berschrift4Zchn"/>
+    <w:link w:val="berschrift4Zeichen"/>
     <w:qFormat/>
     <w:rsid w:val="00BF531F"/>
     <w:pPr>
@@ -2816,7 +2929,7 @@
     <w:name w:val="heading 5"/>
     <w:basedOn w:val="Standard"/>
     <w:next w:val="Standard"/>
-    <w:link w:val="berschrift5Zchn"/>
+    <w:link w:val="berschrift5Zeichen"/>
     <w:qFormat/>
     <w:rsid w:val="00BF531F"/>
     <w:pPr>
@@ -2839,7 +2952,7 @@
     <w:name w:val="heading 6"/>
     <w:basedOn w:val="Standard"/>
     <w:next w:val="Standard"/>
-    <w:link w:val="berschrift6Zchn"/>
+    <w:link w:val="berschrift6Zeichen"/>
     <w:qFormat/>
     <w:rsid w:val="00BF531F"/>
     <w:pPr>
@@ -2861,7 +2974,7 @@
     <w:name w:val="heading 7"/>
     <w:basedOn w:val="Standard"/>
     <w:next w:val="Standard"/>
-    <w:link w:val="berschrift7Zchn"/>
+    <w:link w:val="berschrift7Zeichen"/>
     <w:qFormat/>
     <w:rsid w:val="00BF531F"/>
     <w:pPr>
@@ -2881,7 +2994,7 @@
     <w:name w:val="heading 8"/>
     <w:basedOn w:val="Standard"/>
     <w:next w:val="Standard"/>
-    <w:link w:val="berschrift8Zchn"/>
+    <w:link w:val="berschrift8Zeichen"/>
     <w:qFormat/>
     <w:rsid w:val="00BF531F"/>
     <w:pPr>
@@ -2902,7 +3015,7 @@
     <w:name w:val="heading 9"/>
     <w:basedOn w:val="Standard"/>
     <w:next w:val="Standard"/>
-    <w:link w:val="berschrift9Zchn"/>
+    <w:link w:val="berschrift9Zeichen"/>
     <w:qFormat/>
     <w:rsid w:val="00BF531F"/>
     <w:pPr>
@@ -2920,7 +3033,7 @@
       <w:sz w:val="18"/>
     </w:rPr>
   </w:style>
-  <w:style w:type="character" w:default="1" w:styleId="Absatz-Standardschriftart">
+  <w:style w:type="character" w:default="1" w:styleId="Absatzstandardschriftart">
     <w:name w:val="Default Paragraph Font"/>
     <w:uiPriority w:val="1"/>
     <w:semiHidden/>
@@ -2947,8 +3060,8 @@
     <w:semiHidden/>
     <w:unhideWhenUsed/>
   </w:style>
-  <w:style w:type="character" w:customStyle="1" w:styleId="berschrift1Zchn">
-    <w:name w:val="Überschrift 1 Zchn"/>
+  <w:style w:type="character" w:customStyle="1" w:styleId="berschrift1Zeichen">
+    <w:name w:val="Überschrift 1 Zeichen"/>
     <w:link w:val="berschrift1"/>
     <w:rsid w:val="00BF531F"/>
     <w:rPr>
@@ -2961,8 +3074,8 @@
       <w:lang w:eastAsia="de-DE"/>
     </w:rPr>
   </w:style>
-  <w:style w:type="character" w:customStyle="1" w:styleId="berschrift2Zchn">
-    <w:name w:val="Überschrift 2 Zchn"/>
+  <w:style w:type="character" w:customStyle="1" w:styleId="berschrift2Zeichen">
+    <w:name w:val="Überschrift 2 Zeichen"/>
     <w:link w:val="berschrift2"/>
     <w:rsid w:val="00BF531F"/>
     <w:rPr>
@@ -2973,9 +3086,9 @@
       <w:lang w:eastAsia="de-DE"/>
     </w:rPr>
   </w:style>
-  <w:style w:type="character" w:customStyle="1" w:styleId="berschrift3Zchn">
-    <w:name w:val="Überschrift 3 Zchn"/>
-    <w:basedOn w:val="Absatz-Standardschriftart"/>
+  <w:style w:type="character" w:customStyle="1" w:styleId="berschrift3Zeichen">
+    <w:name w:val="Überschrift 3 Zeichen"/>
+    <w:basedOn w:val="Absatzstandardschriftart"/>
     <w:link w:val="berschrift3"/>
     <w:rsid w:val="00BF531F"/>
     <w:rPr>
@@ -2987,9 +3100,9 @@
       <w:lang w:eastAsia="de-DE"/>
     </w:rPr>
   </w:style>
-  <w:style w:type="character" w:customStyle="1" w:styleId="berschrift4Zchn">
-    <w:name w:val="Überschrift 4 Zchn"/>
-    <w:basedOn w:val="Absatz-Standardschriftart"/>
+  <w:style w:type="character" w:customStyle="1" w:styleId="berschrift4Zeichen">
+    <w:name w:val="Überschrift 4 Zeichen"/>
+    <w:basedOn w:val="Absatzstandardschriftart"/>
     <w:link w:val="berschrift4"/>
     <w:rsid w:val="00BF531F"/>
     <w:rPr>
@@ -3003,7 +3116,7 @@
   <w:style w:type="paragraph" w:styleId="Kopfzeile">
     <w:name w:val="header"/>
     <w:basedOn w:val="Standard"/>
-    <w:link w:val="KopfzeileZchn"/>
+    <w:link w:val="KopfzeileZeichen"/>
     <w:uiPriority w:val="99"/>
     <w:unhideWhenUsed/>
     <w:rsid w:val="00C35BC8"/>
@@ -3014,9 +3127,9 @@
       </w:tabs>
     </w:pPr>
   </w:style>
-  <w:style w:type="character" w:customStyle="1" w:styleId="KopfzeileZchn">
-    <w:name w:val="Kopfzeile Zchn"/>
-    <w:basedOn w:val="Absatz-Standardschriftart"/>
+  <w:style w:type="character" w:customStyle="1" w:styleId="KopfzeileZeichen">
+    <w:name w:val="Kopfzeile Zeichen"/>
+    <w:basedOn w:val="Absatzstandardschriftart"/>
     <w:link w:val="Kopfzeile"/>
     <w:uiPriority w:val="99"/>
     <w:rsid w:val="00C35BC8"/>
@@ -3029,7 +3142,7 @@
   <w:style w:type="paragraph" w:styleId="Fuzeile">
     <w:name w:val="footer"/>
     <w:basedOn w:val="Standard"/>
-    <w:link w:val="FuzeileZchn"/>
+    <w:link w:val="FuzeileZeichen"/>
     <w:uiPriority w:val="99"/>
     <w:unhideWhenUsed/>
     <w:rsid w:val="00C35BC8"/>
@@ -3040,9 +3153,9 @@
       </w:tabs>
     </w:pPr>
   </w:style>
-  <w:style w:type="character" w:customStyle="1" w:styleId="FuzeileZchn">
-    <w:name w:val="Fußzeile Zchn"/>
-    <w:basedOn w:val="Absatz-Standardschriftart"/>
+  <w:style w:type="character" w:customStyle="1" w:styleId="FuzeileZeichen">
+    <w:name w:val="Fußzeile Zeichen"/>
+    <w:basedOn w:val="Absatzstandardschriftart"/>
     <w:link w:val="Fuzeile"/>
     <w:uiPriority w:val="99"/>
     <w:rsid w:val="00C35BC8"/>
@@ -3055,7 +3168,7 @@
   <w:style w:type="paragraph" w:styleId="Sprechblasentext">
     <w:name w:val="Balloon Text"/>
     <w:basedOn w:val="Standard"/>
-    <w:link w:val="SprechblasentextZchn"/>
+    <w:link w:val="SprechblasentextZeichen"/>
     <w:uiPriority w:val="99"/>
     <w:semiHidden/>
     <w:unhideWhenUsed/>
@@ -3066,9 +3179,9 @@
       <w:szCs w:val="16"/>
     </w:rPr>
   </w:style>
-  <w:style w:type="character" w:customStyle="1" w:styleId="SprechblasentextZchn">
-    <w:name w:val="Sprechblasentext Zchn"/>
-    <w:basedOn w:val="Absatz-Standardschriftart"/>
+  <w:style w:type="character" w:customStyle="1" w:styleId="SprechblasentextZeichen">
+    <w:name w:val="Sprechblasentext Zeichen"/>
+    <w:basedOn w:val="Absatzstandardschriftart"/>
     <w:link w:val="Sprechblasentext"/>
     <w:uiPriority w:val="99"/>
     <w:semiHidden/>
@@ -3084,7 +3197,7 @@
     <w:name w:val="Title"/>
     <w:basedOn w:val="Standard"/>
     <w:next w:val="Standard"/>
-    <w:link w:val="TitelZchn"/>
+    <w:link w:val="TitelZeichen"/>
     <w:qFormat/>
     <w:rsid w:val="00BF531F"/>
     <w:pPr>
@@ -3102,9 +3215,9 @@
       <w:szCs w:val="36"/>
     </w:rPr>
   </w:style>
-  <w:style w:type="character" w:customStyle="1" w:styleId="TitelZchn">
-    <w:name w:val="Titel Zchn"/>
-    <w:basedOn w:val="Absatz-Standardschriftart"/>
+  <w:style w:type="character" w:customStyle="1" w:styleId="TitelZeichen">
+    <w:name w:val="Titel Zeichen"/>
+    <w:basedOn w:val="Absatzstandardschriftart"/>
     <w:link w:val="Titel"/>
     <w:rsid w:val="00BF531F"/>
     <w:rPr>
@@ -3118,9 +3231,9 @@
       <w:lang w:eastAsia="de-DE"/>
     </w:rPr>
   </w:style>
-  <w:style w:type="character" w:customStyle="1" w:styleId="berschrift5Zchn">
-    <w:name w:val="Überschrift 5 Zchn"/>
-    <w:basedOn w:val="Absatz-Standardschriftart"/>
+  <w:style w:type="character" w:customStyle="1" w:styleId="berschrift5Zeichen">
+    <w:name w:val="Überschrift 5 Zeichen"/>
+    <w:basedOn w:val="Absatzstandardschriftart"/>
     <w:link w:val="berschrift5"/>
     <w:rsid w:val="00BF531F"/>
     <w:rPr>
@@ -3132,9 +3245,9 @@
       <w:lang w:eastAsia="de-DE"/>
     </w:rPr>
   </w:style>
-  <w:style w:type="character" w:customStyle="1" w:styleId="berschrift6Zchn">
-    <w:name w:val="Überschrift 6 Zchn"/>
-    <w:basedOn w:val="Absatz-Standardschriftart"/>
+  <w:style w:type="character" w:customStyle="1" w:styleId="berschrift6Zeichen">
+    <w:name w:val="Überschrift 6 Zeichen"/>
+    <w:basedOn w:val="Absatzstandardschriftart"/>
     <w:link w:val="berschrift6"/>
     <w:rsid w:val="00BF531F"/>
     <w:rPr>
@@ -3145,9 +3258,9 @@
       <w:lang w:eastAsia="de-DE"/>
     </w:rPr>
   </w:style>
-  <w:style w:type="character" w:customStyle="1" w:styleId="berschrift7Zchn">
-    <w:name w:val="Überschrift 7 Zchn"/>
-    <w:basedOn w:val="Absatz-Standardschriftart"/>
+  <w:style w:type="character" w:customStyle="1" w:styleId="berschrift7Zeichen">
+    <w:name w:val="Überschrift 7 Zeichen"/>
+    <w:basedOn w:val="Absatzstandardschriftart"/>
     <w:link w:val="berschrift7"/>
     <w:rsid w:val="00BF531F"/>
     <w:rPr>
@@ -3156,9 +3269,9 @@
       <w:lang w:eastAsia="de-DE"/>
     </w:rPr>
   </w:style>
-  <w:style w:type="character" w:customStyle="1" w:styleId="berschrift8Zchn">
-    <w:name w:val="Überschrift 8 Zchn"/>
-    <w:basedOn w:val="Absatz-Standardschriftart"/>
+  <w:style w:type="character" w:customStyle="1" w:styleId="berschrift8Zeichen">
+    <w:name w:val="Überschrift 8 Zeichen"/>
+    <w:basedOn w:val="Absatzstandardschriftart"/>
     <w:link w:val="berschrift8"/>
     <w:rsid w:val="00BF531F"/>
     <w:rPr>
@@ -3168,9 +3281,9 @@
       <w:lang w:eastAsia="de-DE"/>
     </w:rPr>
   </w:style>
-  <w:style w:type="character" w:customStyle="1" w:styleId="berschrift9Zchn">
-    <w:name w:val="Überschrift 9 Zchn"/>
-    <w:basedOn w:val="Absatz-Standardschriftart"/>
+  <w:style w:type="character" w:customStyle="1" w:styleId="berschrift9Zeichen">
+    <w:name w:val="Überschrift 9 Zeichen"/>
+    <w:basedOn w:val="Absatzstandardschriftart"/>
     <w:link w:val="berschrift9"/>
     <w:rsid w:val="00BF531F"/>
     <w:rPr>
@@ -3335,9 +3448,9 @@
       <w:ind w:left="200"/>
     </w:pPr>
   </w:style>
-  <w:style w:type="character" w:styleId="Hyperlink">
+  <w:style w:type="character" w:styleId="Link">
     <w:name w:val="Hyperlink"/>
-    <w:basedOn w:val="Absatz-Standardschriftart"/>
+    <w:basedOn w:val="Absatzstandardschriftart"/>
     <w:uiPriority w:val="99"/>
     <w:unhideWhenUsed/>
     <w:rsid w:val="00C35BC8"/>
@@ -3397,7 +3510,7 @@
   </w:style>
   <w:style w:type="character" w:styleId="Platzhaltertext">
     <w:name w:val="Placeholder Text"/>
-    <w:basedOn w:val="Absatz-Standardschriftart"/>
+    <w:basedOn w:val="Absatzstandardschriftart"/>
     <w:uiPriority w:val="99"/>
     <w:semiHidden/>
     <w:rsid w:val="00B72FF4"/>
@@ -3709,7 +3822,7 @@
 </file>
 
 <file path=customXml/itemProps1.xml><?xml version="1.0" encoding="utf-8"?>
-<ds:datastoreItem xmlns:ds="http://schemas.openxmlformats.org/officeDocument/2006/customXml" ds:itemID="{9067F60A-05A9-428F-8B73-11F02AD4B0F5}">
+<ds:datastoreItem xmlns:ds="http://schemas.openxmlformats.org/officeDocument/2006/customXml" ds:itemID="{65C664C2-55A8-8D4E-BF53-A27FE1E70D97}">
   <ds:schemaRefs>
     <ds:schemaRef ds:uri="http://schemas.openxmlformats.org/officeDocument/2006/bibliography"/>
   </ds:schemaRefs>

</xml_diff>